<commit_message>
revise notebook1 based on Methods section (manuscript)
</commit_message>
<xml_diff>
--- a/documentation/Network preparation.docx
+++ b/documentation/Network preparation.docx
@@ -723,11 +723,6 @@
       <w:proofErr w:type="spellEnd"/>
     </w:p>
     <w:p>
-      <w:pPr>
-        <w:rPr>
-          <w:rFonts w:hint="eastAsia"/>
-        </w:rPr>
-      </w:pPr>
       <w:r>
         <w:t xml:space="preserve">Convert the </w:t>
       </w:r>
@@ -752,19 +747,7 @@
         <w:rPr>
           <w:rFonts w:hint="eastAsia"/>
         </w:rPr>
-        <w:t xml:space="preserve"> D</w:t>
-      </w:r>
-      <w:r>
-        <w:rPr>
-          <w:rFonts w:hint="eastAsia"/>
-        </w:rPr>
-        <w:t>efault buffer distance is 500m</w:t>
-      </w:r>
-      <w:r>
-        <w:rPr>
-          <w:rFonts w:hint="eastAsia"/>
-        </w:rPr>
-        <w:t>.</w:t>
+        <w:t xml:space="preserve"> Default buffer distance is 500m.</w:t>
       </w:r>
     </w:p>
     <w:p>
@@ -1715,7 +1698,11 @@
         <w:t>‘</w:t>
       </w:r>
       <w:r>
-        <w:t xml:space="preserve">-1’ as they either represent the distance between the same end node of a way (e.g. distance of end node 1 of way 1 to itself) or the distance between end node 1 of way 1 to end node 2 of way 1, which is the (already calculated) beeline length of the line. Only the distances between the end nodes above the diagonal are calculated using an efficient and fast matrix-calculation.  To better understand this, Figure 3a shows an example of two way-elements:  way 1 and way 2 each with the corresponding end nodes 1 and 2. This creates the matrix displayed in Figure 3b. The values in the diagonal are set to </w:t>
+        <w:t xml:space="preserve">-1’ as they either represent the distance between the same end node of a way (e.g. distance of end node 1 of way 1 to itself) or the distance between end node 1 of way 1 to end node 2 of way 1, which is the (already calculated) beeline length of the line. Only the distances between the end nodes above the diagonal are calculated using an efficient and fast matrix-calculation.  To better understand </w:t>
+      </w:r>
+      <w:r>
+        <w:lastRenderedPageBreak/>
+        <w:t xml:space="preserve">this, Figure 3a shows an example of two way-elements:  way 1 and way 2 each with the corresponding end nodes 1 and 2. This creates the matrix displayed in Figure 3b. The values in the diagonal are set to </w:t>
       </w:r>
       <w:r>
         <w:t>‘</w:t>
@@ -1738,11 +1725,7 @@
       </w:r>
       <w:proofErr w:type="spellEnd"/>
       <w:r>
-        <w:t xml:space="preserve">’  (red paths in Figure 3a). The distance calculated between end node 1 of way 1 and end </w:t>
-      </w:r>
-      <w:r>
-        <w:lastRenderedPageBreak/>
-        <w:t>node 1 of way 2 is A1 and so on. Therefore, a matrix with all the distances between all end nodes is created.</w:t>
+        <w:t>’  (red paths in Figure 3a). The distance calculated between end node 1 of way 1 and end node 1 of way 2 is A1 and so on. Therefore, a matrix with all the distances between all end nodes is created.</w:t>
       </w:r>
     </w:p>
     <w:p>
@@ -2389,13 +2372,7 @@
         <w:t>.</w:t>
       </w:r>
     </w:p>
-    <w:p>
-      <w:pPr>
-        <w:rPr>
-          <w:rFonts w:hint="eastAsia"/>
-        </w:rPr>
-      </w:pPr>
-    </w:p>
+    <w:p/>
     <w:p>
       <w:pPr>
         <w:pStyle w:val="Heading2"/>
@@ -2593,11 +2570,6 @@
       </w:r>
     </w:p>
     <w:p>
-      <w:pPr>
-        <w:rPr>
-          <w:rFonts w:hint="eastAsia"/>
-        </w:rPr>
-      </w:pPr>
       <w:r>
         <w:rPr>
           <w:rFonts w:hint="eastAsia"/>
@@ -2756,7 +2728,11 @@
       </w:r>
       <w:proofErr w:type="spellEnd"/>
       <w:r>
-        <w:t xml:space="preserve"> (end node of the line), Voltage (voltage level of the line in kV), Length (line length in km), Note (additional information).  The sheet also has some pre-defined columns that have a value of ’0’: R (resistance), XL (inductive reactance), XC (capacitive reactance), </w:t>
+        <w:t xml:space="preserve"> (end node of the line), Voltage (voltage level of the line in kV), Length (line length in km), Note (additional </w:t>
+      </w:r>
+      <w:r>
+        <w:lastRenderedPageBreak/>
+        <w:t xml:space="preserve">information).  The sheet also has some pre-defined columns that have a value of ’0’: R (resistance), XL (inductive reactance), XC (capacitive reactance), </w:t>
       </w:r>
       <w:proofErr w:type="spellStart"/>
       <w:r>
@@ -2784,11 +2760,7 @@
         <w:t>values are</w:t>
       </w:r>
       <w:r>
-        <w:t xml:space="preserve"> important for load flow </w:t>
-      </w:r>
-      <w:r>
-        <w:lastRenderedPageBreak/>
-        <w:t>calculations, but OSM does not provide values for those. It is up to the user to come up with plausible values.</w:t>
+        <w:t xml:space="preserve"> important for load flow calculations, but OSM does not provide values for those. It is up to the user to come up with plausible values.</w:t>
       </w:r>
     </w:p>
     <w:p>
@@ -3292,6 +3264,7 @@
         </w:numPr>
       </w:pPr>
       <w:r>
+        <w:lastRenderedPageBreak/>
         <w:t>Count the unique values in the '</w:t>
       </w:r>
       <w:proofErr w:type="spellStart"/>
@@ -3557,9 +3530,9 @@
         <w:tblLook w:val="04A0" w:firstRow="1" w:lastRow="0" w:firstColumn="1" w:lastColumn="0" w:noHBand="0" w:noVBand="1"/>
       </w:tblPr>
       <w:tblGrid>
-        <w:gridCol w:w="2116"/>
+        <w:gridCol w:w="2115"/>
         <w:gridCol w:w="1574"/>
-        <w:gridCol w:w="2540"/>
+        <w:gridCol w:w="2539"/>
       </w:tblGrid>
       <w:tr>
         <w:trPr>
@@ -4301,9 +4274,9 @@
         <w:tblLook w:val="04A0" w:firstRow="1" w:lastRow="0" w:firstColumn="1" w:lastColumn="0" w:noHBand="0" w:noVBand="1"/>
       </w:tblPr>
       <w:tblGrid>
-        <w:gridCol w:w="1172"/>
-        <w:gridCol w:w="1516"/>
-        <w:gridCol w:w="2718"/>
+        <w:gridCol w:w="1168"/>
+        <w:gridCol w:w="1518"/>
+        <w:gridCol w:w="2719"/>
       </w:tblGrid>
       <w:tr>
         <w:trPr>
@@ -5030,7 +5003,6 @@
         </w:numPr>
       </w:pPr>
       <w:r>
-        <w:lastRenderedPageBreak/>
         <w:t xml:space="preserve">Counts the number of </w:t>
       </w:r>
       <w:r>
@@ -5485,7 +5457,6 @@
         <w:rPr>
           <w:rFonts w:hint="eastAsia"/>
         </w:rPr>
-        <w:lastRenderedPageBreak/>
         <w:t xml:space="preserve">3 </w:t>
       </w:r>
       <w:r>
@@ -5974,6 +5945,7 @@
         <w:t xml:space="preserve"> one substation breaks down, the power plants will regulate the amount of electricity </w:t>
       </w:r>
       <w:r>
+        <w:lastRenderedPageBreak/>
         <w:t>generation,</w:t>
       </w:r>
       <w:r>
@@ -5983,14 +5955,7 @@
         <w:rPr>
           <w:rFonts w:hint="eastAsia"/>
         </w:rPr>
-        <w:t xml:space="preserve"> The business </w:t>
-      </w:r>
-      <w:r>
-        <w:rPr>
-          <w:rFonts w:hint="eastAsia"/>
-        </w:rPr>
-        <w:lastRenderedPageBreak/>
-        <w:t>activities are likely to receive electricity from other substations, which are nearby and have sufficient capacity.</w:t>
+        <w:t xml:space="preserve"> The business activities are likely to receive electricity from other substations, which are nearby and have sufficient capacity.</w:t>
       </w:r>
     </w:p>
     <w:p>
@@ -6759,16 +6724,6 @@
     </w:p>
     <w:p>
       <w:pPr>
-        <w:pStyle w:val="ListParagraph"/>
-        <w:numPr>
-          <w:ilvl w:val="0"/>
-          <w:numId w:val="2"/>
-        </w:numPr>
-      </w:pPr>
-    </w:p>
-    <w:p/>
-    <w:p>
-      <w:pPr>
         <w:pStyle w:val="Heading1"/>
       </w:pPr>
       <w:r>
@@ -6873,8 +6828,8 @@
         </w:rPr>
         <w:lastRenderedPageBreak/>
         <w:drawing>
-          <wp:inline distT="0" distB="0" distL="0" distR="0" wp14:anchorId="6CB9C9FC" wp14:editId="6718367F">
-            <wp:extent cx="3362446" cy="5406661"/>
+          <wp:inline distT="0" distB="0" distL="0" distR="0" wp14:anchorId="6CB9C9FC" wp14:editId="5AD0C379">
+            <wp:extent cx="2902528" cy="4667133"/>
             <wp:effectExtent l="0" t="0" r="0" b="0"/>
             <wp:docPr id="1258970083" name="Picture 4" descr="A diagram of a cluster of generators&#10;&#10;Description automatically generated">
               <a:extLst xmlns:a="http://schemas.openxmlformats.org/drawingml/2006/main">
@@ -6910,7 +6865,7 @@
                   <pic:spPr>
                     <a:xfrm>
                       <a:off x="0" y="0"/>
-                      <a:ext cx="3375672" cy="5427927"/>
+                      <a:ext cx="2921918" cy="4698311"/>
                     </a:xfrm>
                     <a:prstGeom prst="rect">
                       <a:avLst/>
@@ -7343,6 +7298,20 @@
           <w:rFonts w:hint="eastAsia"/>
         </w:rPr>
         <w:t xml:space="preserve"> network</w:t>
+      </w:r>
+    </w:p>
+    <w:p>
+      <w:r>
+        <w:rPr>
+          <w:highlight w:val="yellow"/>
+        </w:rPr>
+        <w:t>O</w:t>
+      </w:r>
+      <w:r>
+        <w:rPr>
+          <w:highlight w:val="yellow"/>
+        </w:rPr>
+        <w:t>nly consider two-winding transformers in the network.</w:t>
       </w:r>
     </w:p>
     <w:p>
@@ -9245,6 +9214,7 @@
   <w:style w:type="character" w:default="1" w:styleId="DefaultParagraphFont">
     <w:name w:val="Default Paragraph Font"/>
     <w:uiPriority w:val="1"/>
+    <w:semiHidden/>
     <w:unhideWhenUsed/>
   </w:style>
   <w:style w:type="table" w:default="1" w:styleId="TableNormal">

</xml_diff>